<commit_message>
Made changes to user guide document to reflect client credentials auth.
</commit_message>
<xml_diff>
--- a/Example CSV/Classification Importer tool user guide.docx
+++ b/Example CSV/Classification Importer tool user guide.docx
@@ -1,6 +1,6 @@
 
 <file path=word/document.xml><?xml version="1.0" encoding="utf-8"?>
-<w:document xmlns:wpc="http://schemas.microsoft.com/office/word/2010/wordprocessingCanvas" xmlns:cx="http://schemas.microsoft.com/office/drawing/2014/chartex" xmlns:cx1="http://schemas.microsoft.com/office/drawing/2015/9/8/chartex" xmlns:cx2="http://schemas.microsoft.com/office/drawing/2015/10/21/chartex" xmlns:cx3="http://schemas.microsoft.com/office/drawing/2016/5/9/chartex" xmlns:cx4="http://schemas.microsoft.com/office/drawing/2016/5/10/chartex" xmlns:cx5="http://schemas.microsoft.com/office/drawing/2016/5/11/chartex" xmlns:cx6="http://schemas.microsoft.com/office/drawing/2016/5/12/chartex" xmlns:cx7="http://schemas.microsoft.com/office/drawing/2016/5/13/chartex" xmlns:cx8="http://schemas.microsoft.com/office/drawing/2016/5/14/chartex" xmlns:mc="http://schemas.openxmlformats.org/markup-compatibility/2006" xmlns:aink="http://schemas.microsoft.com/office/drawing/2016/ink" xmlns:am3d="http://schemas.microsoft.com/office/drawing/2017/model3d" xmlns:o="urn:schemas-microsoft-com:office:office" xmlns:oel="http://schemas.microsoft.com/office/2019/extlst" xmlns:r="http://schemas.openxmlformats.org/officeDocument/2006/relationships" xmlns:m="http://schemas.openxmlformats.org/officeDocument/2006/math" xmlns:v="urn:schemas-microsoft-com:vml" xmlns:wp14="http://schemas.microsoft.com/office/word/2010/wordprocessingDrawing" xmlns:wp="http://schemas.openxmlformats.org/drawingml/2006/wordprocessingDrawing" xmlns:w10="urn:schemas-microsoft-com:office:word" xmlns:w="http://schemas.openxmlformats.org/wordprocessingml/2006/main" xmlns:w14="http://schemas.microsoft.com/office/word/2010/wordml" xmlns:w15="http://schemas.microsoft.com/office/word/2012/wordml" xmlns:w16cex="http://schemas.microsoft.com/office/word/2018/wordml/cex" xmlns:w16cid="http://schemas.microsoft.com/office/word/2016/wordml/cid" xmlns:w16="http://schemas.microsoft.com/office/word/2018/wordml" xmlns:w16sdtdh="http://schemas.microsoft.com/office/word/2020/wordml/sdtdatahash" xmlns:w16se="http://schemas.microsoft.com/office/word/2015/wordml/symex" xmlns:wpg="http://schemas.microsoft.com/office/word/2010/wordprocessingGroup" xmlns:wpi="http://schemas.microsoft.com/office/word/2010/wordprocessingInk" xmlns:wne="http://schemas.microsoft.com/office/word/2006/wordml" xmlns:wps="http://schemas.microsoft.com/office/word/2010/wordprocessingShape" mc:Ignorable="w14 w15 w16se w16cid w16 w16cex w16sdtdh wp14">
+<w:document xmlns:wpc="http://schemas.microsoft.com/office/word/2010/wordprocessingCanvas" xmlns:cx="http://schemas.microsoft.com/office/drawing/2014/chartex" xmlns:cx1="http://schemas.microsoft.com/office/drawing/2015/9/8/chartex" xmlns:cx2="http://schemas.microsoft.com/office/drawing/2015/10/21/chartex" xmlns:cx3="http://schemas.microsoft.com/office/drawing/2016/5/9/chartex" xmlns:cx4="http://schemas.microsoft.com/office/drawing/2016/5/10/chartex" xmlns:cx5="http://schemas.microsoft.com/office/drawing/2016/5/11/chartex" xmlns:cx6="http://schemas.microsoft.com/office/drawing/2016/5/12/chartex" xmlns:cx7="http://schemas.microsoft.com/office/drawing/2016/5/13/chartex" xmlns:cx8="http://schemas.microsoft.com/office/drawing/2016/5/14/chartex" xmlns:mc="http://schemas.openxmlformats.org/markup-compatibility/2006" xmlns:aink="http://schemas.microsoft.com/office/drawing/2016/ink" xmlns:am3d="http://schemas.microsoft.com/office/drawing/2017/model3d" xmlns:o="urn:schemas-microsoft-com:office:office" xmlns:oel="http://schemas.microsoft.com/office/2019/extlst" xmlns:r="http://schemas.openxmlformats.org/officeDocument/2006/relationships" xmlns:m="http://schemas.openxmlformats.org/officeDocument/2006/math" xmlns:v="urn:schemas-microsoft-com:vml" xmlns:wp14="http://schemas.microsoft.com/office/word/2010/wordprocessingDrawing" xmlns:wp="http://schemas.openxmlformats.org/drawingml/2006/wordprocessingDrawing" xmlns:w10="urn:schemas-microsoft-com:office:word" xmlns:w="http://schemas.openxmlformats.org/wordprocessingml/2006/main" xmlns:w14="http://schemas.microsoft.com/office/word/2010/wordml" xmlns:w15="http://schemas.microsoft.com/office/word/2012/wordml" xmlns:w16cex="http://schemas.microsoft.com/office/word/2018/wordml/cex" xmlns:w16cid="http://schemas.microsoft.com/office/word/2016/wordml/cid" xmlns:w16="http://schemas.microsoft.com/office/word/2018/wordml" xmlns:w16du="http://schemas.microsoft.com/office/word/2023/wordml/word16du" xmlns:w16sdtdh="http://schemas.microsoft.com/office/word/2020/wordml/sdtdatahash" xmlns:w16sdtfl="http://schemas.microsoft.com/office/word/2024/wordml/sdtformatlock" xmlns:w16se="http://schemas.microsoft.com/office/word/2015/wordml/symex" xmlns:wpg="http://schemas.microsoft.com/office/word/2010/wordprocessingGroup" xmlns:wpi="http://schemas.microsoft.com/office/word/2010/wordprocessingInk" xmlns:wne="http://schemas.microsoft.com/office/word/2006/wordml" xmlns:wps="http://schemas.microsoft.com/office/word/2010/wordprocessingShape" mc:Ignorable="w14 w15 w16se w16cid w16 w16cex w16sdtdh w16sdtfl w16du wp14">
   <w:body>
     <w:p>
       <w:pPr>
@@ -73,8 +73,13 @@
         </w:numPr>
       </w:pPr>
       <w:r>
-        <w:t>Parent classification namepath</w:t>
-      </w:r>
+        <w:t xml:space="preserve">Parent classification </w:t>
+      </w:r>
+      <w:proofErr w:type="spellStart"/>
+      <w:r>
+        <w:t>namepath</w:t>
+      </w:r>
+      <w:proofErr w:type="spellEnd"/>
     </w:p>
     <w:p>
       <w:pPr>
@@ -182,16 +187,106 @@
         <w:t xml:space="preserve">for this environment. </w:t>
       </w:r>
       <w:r>
-        <w:t>Open</w:t>
-      </w:r>
+        <w:t xml:space="preserve">You will need to configure a Registration to run this tool, follow these general instructions: </w:t>
+      </w:r>
+      <w:hyperlink r:id="rId5" w:history="1">
+        <w:r>
+          <w:rPr>
+            <w:rStyle w:val="Hyperlink"/>
+          </w:rPr>
+          <w:t>https://developers.aprimo.com/docs/OAuth2#oauth-20-flow---client-credentials</w:t>
+        </w:r>
+      </w:hyperlink>
       <w:r>
         <w:t xml:space="preserve"> </w:t>
       </w:r>
+    </w:p>
+    <w:p>
+      <w:pPr>
+        <w:spacing w:line="256" w:lineRule="auto"/>
+      </w:pPr>
+      <w:r>
+        <w:t>When creating the Registration to obtain the Client ID, make sure to:</w:t>
+      </w:r>
+    </w:p>
+    <w:p>
+      <w:pPr>
+        <w:pStyle w:val="ListParagraph"/>
+        <w:numPr>
+          <w:ilvl w:val="0"/>
+          <w:numId w:val="8"/>
+        </w:numPr>
+        <w:spacing w:line="256" w:lineRule="auto"/>
+      </w:pPr>
+      <w:r>
+        <w:t xml:space="preserve">Select </w:t>
+      </w:r>
+      <w:r>
+        <w:t>OAuth Flow Type to </w:t>
+      </w:r>
+      <w:r>
+        <w:rPr>
+          <w:b/>
+          <w:bCs/>
+        </w:rPr>
+        <w:t>Client Credentials</w:t>
+      </w:r>
+    </w:p>
+    <w:p>
+      <w:pPr>
+        <w:pStyle w:val="ListParagraph"/>
+        <w:numPr>
+          <w:ilvl w:val="0"/>
+          <w:numId w:val="8"/>
+        </w:numPr>
+        <w:spacing w:line="256" w:lineRule="auto"/>
+      </w:pPr>
+      <w:r>
+        <w:t>Set User to be an admin account</w:t>
+      </w:r>
+      <w:r>
+        <w:t xml:space="preserve"> to make sure the tool will have access to setup configurations </w:t>
+      </w:r>
+    </w:p>
+    <w:p>
+      <w:pPr>
+        <w:pStyle w:val="ListParagraph"/>
+        <w:numPr>
+          <w:ilvl w:val="0"/>
+          <w:numId w:val="8"/>
+        </w:numPr>
+        <w:spacing w:line="256" w:lineRule="auto"/>
+      </w:pPr>
+      <w:r>
+        <w:t xml:space="preserve">You can setup </w:t>
+      </w:r>
+      <w:r>
+        <w:t>Access Token Lifetime</w:t>
+      </w:r>
+      <w:r>
+        <w:t xml:space="preserve"> to be high, to make sure the token generated lasts longer.</w:t>
+      </w:r>
+    </w:p>
+    <w:p>
+      <w:r>
+        <w:t>Then o</w:t>
+      </w:r>
+      <w:r>
+        <w:t>pen</w:t>
+      </w:r>
+      <w:r>
+        <w:t xml:space="preserve"> </w:t>
+      </w:r>
+      <w:proofErr w:type="spellStart"/>
       <w:r>
         <w:t>ClassificationsIngestion.dll</w:t>
       </w:r>
       <w:r>
-        <w:t>.config file</w:t>
+        <w:t>.config</w:t>
+      </w:r>
+      <w:proofErr w:type="spellEnd"/>
+      <w:r>
+        <w:t xml:space="preserve"> file</w:t>
       </w:r>
       <w:r>
         <w:t xml:space="preserve"> in text editor (notepad++ for example). </w:t>
@@ -199,14 +294,12 @@
     </w:p>
     <w:p>
       <w:r>
-        <w:rPr>
-          <w:noProof/>
-        </w:rPr>
+        <w:lastRenderedPageBreak/>
         <w:drawing>
-          <wp:inline distT="0" distB="0" distL="0" distR="0" wp14:anchorId="5E630CE1" wp14:editId="04AA7D27">
-            <wp:extent cx="5943600" cy="1643380"/>
+          <wp:inline distT="0" distB="0" distL="0" distR="0" wp14:anchorId="0AC80BF3" wp14:editId="255908F0">
+            <wp:extent cx="3981655" cy="1301817"/>
             <wp:effectExtent l="0" t="0" r="0" b="0"/>
-            <wp:docPr id="1" name="Picture 1" descr="Graphical user interface, text, application&#10;&#10;Description automatically generated"/>
+            <wp:docPr id="182445185" name="Picture 1" descr="A screenshot of a computer code&#10;&#10;AI-generated content may be incorrect."/>
             <wp:cNvGraphicFramePr>
               <a:graphicFrameLocks xmlns:a="http://schemas.openxmlformats.org/drawingml/2006/main" noChangeAspect="1"/>
             </wp:cNvGraphicFramePr>
@@ -214,11 +307,11 @@
               <a:graphicData uri="http://schemas.openxmlformats.org/drawingml/2006/picture">
                 <pic:pic xmlns:pic="http://schemas.openxmlformats.org/drawingml/2006/picture">
                   <pic:nvPicPr>
-                    <pic:cNvPr id="1" name="Picture 1" descr="Graphical user interface, text, application&#10;&#10;Description automatically generated"/>
+                    <pic:cNvPr id="182445185" name="Picture 1" descr="A screenshot of a computer code&#10;&#10;AI-generated content may be incorrect."/>
                     <pic:cNvPicPr/>
                   </pic:nvPicPr>
                   <pic:blipFill>
-                    <a:blip r:embed="rId5"/>
+                    <a:blip r:embed="rId6"/>
                     <a:stretch>
                       <a:fillRect/>
                     </a:stretch>
@@ -226,7 +319,7 @@
                   <pic:spPr>
                     <a:xfrm>
                       <a:off x="0" y="0"/>
-                      <a:ext cx="5943600" cy="1643380"/>
+                      <a:ext cx="3981655" cy="1301817"/>
                     </a:xfrm>
                     <a:prstGeom prst="rect">
                       <a:avLst/>
@@ -240,39 +333,13 @@
       </w:r>
     </w:p>
     <w:p>
-      <w:r>
-        <w:t xml:space="preserve">All important lines in this file are given in format key=”some key” value=”value to be provided”. You need to populate value attribute with appropriate value under quotes. </w:t>
-      </w:r>
-    </w:p>
-    <w:p>
-      <w:pPr>
-        <w:pStyle w:val="ListParagraph"/>
-        <w:numPr>
-          <w:ilvl w:val="0"/>
-          <w:numId w:val="4"/>
-        </w:numPr>
-      </w:pPr>
-      <w:r>
-        <w:lastRenderedPageBreak/>
-        <w:t xml:space="preserve">In line where key=”registration”, enter value for registration under value=””. </w:t>
-      </w:r>
-      <w:r>
-        <w:rPr>
-          <w:rStyle w:val="normaltextrun"/>
-          <w:rFonts w:ascii="Calibri" w:hAnsi="Calibri" w:cs="Calibri"/>
-          <w:color w:val="000000"/>
-          <w:shd w:val="clear" w:color="auto" w:fill="FFFFFF"/>
-        </w:rPr>
-        <w:t>Registration/domain of destination environment</w:t>
-      </w:r>
-      <w:r>
-        <w:rPr>
-          <w:rStyle w:val="eop"/>
-          <w:rFonts w:ascii="Calibri" w:hAnsi="Calibri" w:cs="Calibri"/>
-          <w:color w:val="000000"/>
-          <w:shd w:val="clear" w:color="auto" w:fill="FFFFFF"/>
-        </w:rPr>
-        <w:t> or in other word Aprimo instance name from URL</w:t>
+      <w:proofErr w:type="spellStart"/>
+      <w:r>
+        <w:t>All important</w:t>
+      </w:r>
+      <w:proofErr w:type="spellEnd"/>
+      <w:r>
+        <w:t xml:space="preserve"> lines in this file are given in format key=”some key” value=”value to be provided”. You need to populate value attribute with appropriate value under quotes. </w:t>
       </w:r>
     </w:p>
     <w:p>
@@ -285,42 +352,18 @@
         <w:ind w:left="1080"/>
       </w:pPr>
       <w:r>
-        <w:t>Provide token value in the next line. Token for this application needs to be Base64 encoded</w:t>
-      </w:r>
-      <w:r>
-        <w:t xml:space="preserve"> value of </w:t>
-      </w:r>
-      <w:r>
-        <w:rPr>
-          <w:i/>
-          <w:iCs/>
-        </w:rPr>
-        <w:t>username:usertoken</w:t>
-      </w:r>
-      <w:r>
-        <w:t xml:space="preserve">, where user token can be generated if not generated already, instructions are given here: </w:t>
-      </w:r>
-      <w:hyperlink r:id="rId6" w:history="1">
-        <w:r>
-          <w:rPr>
-            <w:rStyle w:val="Hyperlink"/>
-          </w:rPr>
-          <w:t>https://developers.aprimo.com/marketing-operations/rest-api/authorization/</w:t>
-        </w:r>
-      </w:hyperlink>
-      <w:r>
-        <w:t xml:space="preserve">. You can use </w:t>
-      </w:r>
-      <w:hyperlink r:id="rId7" w:history="1">
-        <w:r>
-          <w:rPr>
-            <w:rStyle w:val="Hyperlink"/>
-          </w:rPr>
-          <w:t>https://www.base64encode.org/</w:t>
-        </w:r>
-      </w:hyperlink>
-      <w:r>
-        <w:t xml:space="preserve"> site to encode your token and username as needed. </w:t>
+        <w:t xml:space="preserve">Provide </w:t>
+      </w:r>
+      <w:proofErr w:type="spellStart"/>
+      <w:r>
+        <w:t>clientId</w:t>
+      </w:r>
+      <w:proofErr w:type="spellEnd"/>
+      <w:r>
+        <w:t xml:space="preserve"> value</w:t>
+      </w:r>
+      <w:r>
+        <w:t xml:space="preserve"> for the Registration you created per instructions above.</w:t>
       </w:r>
     </w:p>
     <w:p>
@@ -333,21 +376,18 @@
         <w:ind w:left="1080"/>
       </w:pPr>
       <w:r>
-        <w:t>Provide clientId value. G</w:t>
-      </w:r>
-      <w:r>
-        <w:t xml:space="preserve">enerate client if not generated already, instructions are given here: </w:t>
-      </w:r>
-      <w:hyperlink r:id="rId8" w:history="1">
-        <w:r>
-          <w:rPr>
-            <w:rStyle w:val="Hyperlink"/>
-          </w:rPr>
-          <w:t>https://developers.aprimo.com/marketing-operations/rest-api/authorization/</w:t>
-        </w:r>
-      </w:hyperlink>
-      <w:r>
-        <w:t xml:space="preserve"> </w:t>
+        <w:t xml:space="preserve">Provide </w:t>
+      </w:r>
+      <w:proofErr w:type="spellStart"/>
+      <w:r>
+        <w:t>clientSecret</w:t>
+      </w:r>
+      <w:proofErr w:type="spellEnd"/>
+      <w:r>
+        <w:t xml:space="preserve"> value </w:t>
+      </w:r>
+      <w:r>
+        <w:t>for the Registration you created per instructions above.</w:t>
       </w:r>
     </w:p>
     <w:p>
@@ -360,7 +400,32 @@
         <w:ind w:left="1080"/>
       </w:pPr>
       <w:r>
-        <w:t>Then in lines for TokenEndpoint and RESTEndpoint replace word “customer” with registration (instance name)</w:t>
+        <w:t xml:space="preserve">Then in lines for </w:t>
+      </w:r>
+      <w:proofErr w:type="spellStart"/>
+      <w:r>
+        <w:t>TokenEndpoint</w:t>
+      </w:r>
+      <w:proofErr w:type="spellEnd"/>
+      <w:r>
+        <w:t xml:space="preserve"> and </w:t>
+      </w:r>
+      <w:proofErr w:type="spellStart"/>
+      <w:r>
+        <w:t>RESTEndpoint</w:t>
+      </w:r>
+      <w:proofErr w:type="spellEnd"/>
+      <w:r>
+        <w:t xml:space="preserve"> replace word “customer” with </w:t>
+      </w:r>
+      <w:r>
+        <w:t xml:space="preserve">customer environment </w:t>
+      </w:r>
+      <w:r>
+        <w:t>instance name</w:t>
+      </w:r>
+      <w:r>
+        <w:t>.</w:t>
       </w:r>
     </w:p>
     <w:p>
@@ -389,53 +454,7 @@
         <w:t xml:space="preserve">Note that if at a later time you need to run import into another environment, you will need to change environment details within this same config file. </w:t>
       </w:r>
     </w:p>
-    <w:p>
-      <w:r>
-        <w:t>This is how config file might look filled out:</w:t>
-      </w:r>
-    </w:p>
-    <w:p>
-      <w:r>
-        <w:rPr>
-          <w:noProof/>
-        </w:rPr>
-        <w:drawing>
-          <wp:inline distT="0" distB="0" distL="0" distR="0" wp14:anchorId="3D6CE21A" wp14:editId="2772EB2C">
-            <wp:extent cx="5943600" cy="1750060"/>
-            <wp:effectExtent l="0" t="0" r="0" b="2540"/>
-            <wp:docPr id="7" name="Picture 7" descr="Graphical user interface, text, application&#10;&#10;Description automatically generated"/>
-            <wp:cNvGraphicFramePr>
-              <a:graphicFrameLocks xmlns:a="http://schemas.openxmlformats.org/drawingml/2006/main" noChangeAspect="1"/>
-            </wp:cNvGraphicFramePr>
-            <a:graphic xmlns:a="http://schemas.openxmlformats.org/drawingml/2006/main">
-              <a:graphicData uri="http://schemas.openxmlformats.org/drawingml/2006/picture">
-                <pic:pic xmlns:pic="http://schemas.openxmlformats.org/drawingml/2006/picture">
-                  <pic:nvPicPr>
-                    <pic:cNvPr id="7" name="Picture 7" descr="Graphical user interface, text, application&#10;&#10;Description automatically generated"/>
-                    <pic:cNvPicPr/>
-                  </pic:nvPicPr>
-                  <pic:blipFill>
-                    <a:blip r:embed="rId9"/>
-                    <a:stretch>
-                      <a:fillRect/>
-                    </a:stretch>
-                  </pic:blipFill>
-                  <pic:spPr>
-                    <a:xfrm>
-                      <a:off x="0" y="0"/>
-                      <a:ext cx="5943600" cy="1750060"/>
-                    </a:xfrm>
-                    <a:prstGeom prst="rect">
-                      <a:avLst/>
-                    </a:prstGeom>
-                  </pic:spPr>
-                </pic:pic>
-              </a:graphicData>
-            </a:graphic>
-          </wp:inline>
-        </w:drawing>
-      </w:r>
-    </w:p>
+    <w:p/>
     <w:p>
       <w:pPr>
         <w:pStyle w:val="Heading2"/>
@@ -496,7 +515,15 @@
         </w:numPr>
       </w:pPr>
       <w:r>
-        <w:t>After these 4 columns, you can provide multiple columns that represent classification fields (header column would contain field name), that would allow you to provide field data for classification you're importing. This can be used for example if you want to provide dependent classification data (for configuring dependencies between taxonomy). Use ### as separator, if field data contains multiple values, and use namepath if field in Classification List field type</w:t>
+        <w:t xml:space="preserve">After these 4 columns, you can provide multiple columns that represent classification fields (header column would contain field name), that would allow you to provide field data for classification you're importing. This can be used for example if you want to provide dependent classification data (for configuring dependencies between taxonomy). Use ### as separator, if field data contains multiple values, and use </w:t>
+      </w:r>
+      <w:proofErr w:type="spellStart"/>
+      <w:r>
+        <w:t>namepath</w:t>
+      </w:r>
+      <w:proofErr w:type="spellEnd"/>
+      <w:r>
+        <w:t xml:space="preserve"> if field in Classification List field type</w:t>
       </w:r>
     </w:p>
     <w:p>
@@ -514,11 +541,7 @@
         <w:t>nce you populate the file, before importing, make sure to save it as CSV, with ; as separator and not comma!</w:t>
       </w:r>
       <w:r>
-        <w:t xml:space="preserve"> You can do find/replace in notepad++ for your CSV to achieve this. Note: for </w:t>
-      </w:r>
-      <w:r>
-        <w:lastRenderedPageBreak/>
-        <w:t xml:space="preserve">this to work properly, you should not use , or ; in values for your columns (avoid using these characters in classification labels).  </w:t>
+        <w:t xml:space="preserve"> You can do find/replace in notepad++ for your CSV to achieve this. Note: for this to work properly, you should not use , or ; in values for your columns (avoid using these characters in classification labels).  </w:t>
       </w:r>
     </w:p>
     <w:p>
@@ -543,6 +566,7 @@
         <w:rPr>
           <w:noProof/>
         </w:rPr>
+        <w:lastRenderedPageBreak/>
         <w:drawing>
           <wp:inline distT="0" distB="0" distL="0" distR="0" wp14:anchorId="61CCEB17" wp14:editId="1659B441">
             <wp:extent cx="5504975" cy="1968500"/>
@@ -559,7 +583,7 @@
                     <pic:cNvPicPr/>
                   </pic:nvPicPr>
                   <pic:blipFill>
-                    <a:blip r:embed="rId10"/>
+                    <a:blip r:embed="rId7"/>
                     <a:stretch>
                       <a:fillRect/>
                     </a:stretch>
@@ -636,7 +660,7 @@
                     <pic:cNvPicPr/>
                   </pic:nvPicPr>
                   <pic:blipFill>
-                    <a:blip r:embed="rId11"/>
+                    <a:blip r:embed="rId8"/>
                     <a:stretch>
                       <a:fillRect/>
                     </a:stretch>
@@ -697,7 +721,7 @@
                     </pic:cNvPicPr>
                   </pic:nvPicPr>
                   <pic:blipFill>
-                    <a:blip r:embed="rId12">
+                    <a:blip r:embed="rId9">
                       <a:extLst>
                         <a:ext uri="{28A0092B-C50C-407E-A947-70E740481C1C}">
                           <a14:useLocalDpi xmlns:a14="http://schemas.microsoft.com/office/drawing/2010/main" val="0"/>
@@ -732,7 +756,6 @@
     <w:p/>
     <w:p>
       <w:r>
-        <w:lastRenderedPageBreak/>
         <w:t xml:space="preserve">You can then paste this path into console just by right-clicking into it. Make sure to remove quotes around the path before you continue with execution, so the path should look like this: </w:t>
       </w:r>
     </w:p>
@@ -741,6 +764,7 @@
         <w:rPr>
           <w:noProof/>
         </w:rPr>
+        <w:lastRenderedPageBreak/>
         <w:drawing>
           <wp:inline distT="0" distB="0" distL="0" distR="0" wp14:anchorId="759537FC" wp14:editId="67501816">
             <wp:extent cx="5943600" cy="1112520"/>
@@ -757,7 +781,7 @@
                     <pic:cNvPicPr/>
                   </pic:nvPicPr>
                   <pic:blipFill>
-                    <a:blip r:embed="rId13"/>
+                    <a:blip r:embed="rId10"/>
                     <a:stretch>
                       <a:fillRect/>
                     </a:stretch>
@@ -810,7 +834,7 @@
                     <pic:cNvPicPr/>
                   </pic:nvPicPr>
                   <pic:blipFill>
-                    <a:blip r:embed="rId14"/>
+                    <a:blip r:embed="rId11"/>
                     <a:stretch>
                       <a:fillRect/>
                     </a:stretch>
@@ -847,7 +871,7 @@
 </file>
 
 <file path=word/numbering.xml><?xml version="1.0" encoding="utf-8"?>
-<w:numbering xmlns:wpc="http://schemas.microsoft.com/office/word/2010/wordprocessingCanvas" xmlns:cx="http://schemas.microsoft.com/office/drawing/2014/chartex" xmlns:cx1="http://schemas.microsoft.com/office/drawing/2015/9/8/chartex" xmlns:cx2="http://schemas.microsoft.com/office/drawing/2015/10/21/chartex" xmlns:cx3="http://schemas.microsoft.com/office/drawing/2016/5/9/chartex" xmlns:cx4="http://schemas.microsoft.com/office/drawing/2016/5/10/chartex" xmlns:cx5="http://schemas.microsoft.com/office/drawing/2016/5/11/chartex" xmlns:cx6="http://schemas.microsoft.com/office/drawing/2016/5/12/chartex" xmlns:cx7="http://schemas.microsoft.com/office/drawing/2016/5/13/chartex" xmlns:cx8="http://schemas.microsoft.com/office/drawing/2016/5/14/chartex" xmlns:mc="http://schemas.openxmlformats.org/markup-compatibility/2006" xmlns:aink="http://schemas.microsoft.com/office/drawing/2016/ink" xmlns:am3d="http://schemas.microsoft.com/office/drawing/2017/model3d" xmlns:o="urn:schemas-microsoft-com:office:office" xmlns:oel="http://schemas.microsoft.com/office/2019/extlst" xmlns:r="http://schemas.openxmlformats.org/officeDocument/2006/relationships" xmlns:m="http://schemas.openxmlformats.org/officeDocument/2006/math" xmlns:v="urn:schemas-microsoft-com:vml" xmlns:wp14="http://schemas.microsoft.com/office/word/2010/wordprocessingDrawing" xmlns:wp="http://schemas.openxmlformats.org/drawingml/2006/wordprocessingDrawing" xmlns:w10="urn:schemas-microsoft-com:office:word" xmlns:w="http://schemas.openxmlformats.org/wordprocessingml/2006/main" xmlns:w14="http://schemas.microsoft.com/office/word/2010/wordml" xmlns:w15="http://schemas.microsoft.com/office/word/2012/wordml" xmlns:w16cex="http://schemas.microsoft.com/office/word/2018/wordml/cex" xmlns:w16cid="http://schemas.microsoft.com/office/word/2016/wordml/cid" xmlns:w16="http://schemas.microsoft.com/office/word/2018/wordml" xmlns:w16sdtdh="http://schemas.microsoft.com/office/word/2020/wordml/sdtdatahash" xmlns:w16se="http://schemas.microsoft.com/office/word/2015/wordml/symex" xmlns:wpg="http://schemas.microsoft.com/office/word/2010/wordprocessingGroup" xmlns:wpi="http://schemas.microsoft.com/office/word/2010/wordprocessingInk" xmlns:wne="http://schemas.microsoft.com/office/word/2006/wordml" xmlns:wps="http://schemas.microsoft.com/office/word/2010/wordprocessingShape" mc:Ignorable="w14 w15 w16se w16cid w16 w16cex w16sdtdh wp14">
+<w:numbering xmlns:wpc="http://schemas.microsoft.com/office/word/2010/wordprocessingCanvas" xmlns:cx="http://schemas.microsoft.com/office/drawing/2014/chartex" xmlns:cx1="http://schemas.microsoft.com/office/drawing/2015/9/8/chartex" xmlns:cx2="http://schemas.microsoft.com/office/drawing/2015/10/21/chartex" xmlns:cx3="http://schemas.microsoft.com/office/drawing/2016/5/9/chartex" xmlns:cx4="http://schemas.microsoft.com/office/drawing/2016/5/10/chartex" xmlns:cx5="http://schemas.microsoft.com/office/drawing/2016/5/11/chartex" xmlns:cx6="http://schemas.microsoft.com/office/drawing/2016/5/12/chartex" xmlns:cx7="http://schemas.microsoft.com/office/drawing/2016/5/13/chartex" xmlns:cx8="http://schemas.microsoft.com/office/drawing/2016/5/14/chartex" xmlns:mc="http://schemas.openxmlformats.org/markup-compatibility/2006" xmlns:aink="http://schemas.microsoft.com/office/drawing/2016/ink" xmlns:am3d="http://schemas.microsoft.com/office/drawing/2017/model3d" xmlns:o="urn:schemas-microsoft-com:office:office" xmlns:oel="http://schemas.microsoft.com/office/2019/extlst" xmlns:r="http://schemas.openxmlformats.org/officeDocument/2006/relationships" xmlns:m="http://schemas.openxmlformats.org/officeDocument/2006/math" xmlns:v="urn:schemas-microsoft-com:vml" xmlns:wp14="http://schemas.microsoft.com/office/word/2010/wordprocessingDrawing" xmlns:wp="http://schemas.openxmlformats.org/drawingml/2006/wordprocessingDrawing" xmlns:w10="urn:schemas-microsoft-com:office:word" xmlns:w="http://schemas.openxmlformats.org/wordprocessingml/2006/main" xmlns:w14="http://schemas.microsoft.com/office/word/2010/wordml" xmlns:w15="http://schemas.microsoft.com/office/word/2012/wordml" xmlns:w16cex="http://schemas.microsoft.com/office/word/2018/wordml/cex" xmlns:w16cid="http://schemas.microsoft.com/office/word/2016/wordml/cid" xmlns:w16="http://schemas.microsoft.com/office/word/2018/wordml" xmlns:w16du="http://schemas.microsoft.com/office/word/2023/wordml/word16du" xmlns:w16sdtdh="http://schemas.microsoft.com/office/word/2020/wordml/sdtdatahash" xmlns:w16sdtfl="http://schemas.microsoft.com/office/word/2024/wordml/sdtformatlock" xmlns:w16se="http://schemas.microsoft.com/office/word/2015/wordml/symex" xmlns:wpg="http://schemas.microsoft.com/office/word/2010/wordprocessingGroup" xmlns:wpi="http://schemas.microsoft.com/office/word/2010/wordprocessingInk" xmlns:wne="http://schemas.microsoft.com/office/word/2006/wordml" xmlns:wps="http://schemas.microsoft.com/office/word/2010/wordprocessingShape" mc:Ignorable="w14 w15 w16se w16cid w16 w16cex w16sdtdh w16sdtfl w16du wp14">
   <w:abstractNum w:abstractNumId="0" w15:restartNumberingAfterBreak="0">
     <w:nsid w:val="030511F5"/>
     <w:multiLevelType w:val="hybridMultilevel"/>
@@ -1075,6 +1099,119 @@
     </w:lvl>
   </w:abstractNum>
   <w:abstractNum w:abstractNumId="2" w15:restartNumberingAfterBreak="0">
+    <w:nsid w:val="06F35956"/>
+    <w:multiLevelType w:val="hybridMultilevel"/>
+    <w:tmpl w:val="D80CE17C"/>
+    <w:lvl w:ilvl="0" w:tplc="04090001">
+      <w:start w:val="1"/>
+      <w:numFmt w:val="bullet"/>
+      <w:lvlText w:val=""/>
+      <w:lvlJc w:val="left"/>
+      <w:pPr>
+        <w:ind w:left="720" w:hanging="360"/>
+      </w:pPr>
+      <w:rPr>
+        <w:rFonts w:ascii="Symbol" w:hAnsi="Symbol" w:hint="default"/>
+      </w:rPr>
+    </w:lvl>
+    <w:lvl w:ilvl="1" w:tplc="04090003">
+      <w:start w:val="1"/>
+      <w:numFmt w:val="bullet"/>
+      <w:lvlText w:val="o"/>
+      <w:lvlJc w:val="left"/>
+      <w:pPr>
+        <w:ind w:left="1440" w:hanging="360"/>
+      </w:pPr>
+      <w:rPr>
+        <w:rFonts w:ascii="Courier New" w:hAnsi="Courier New" w:cs="Courier New" w:hint="default"/>
+      </w:rPr>
+    </w:lvl>
+    <w:lvl w:ilvl="2" w:tplc="04090005">
+      <w:start w:val="1"/>
+      <w:numFmt w:val="bullet"/>
+      <w:lvlText w:val=""/>
+      <w:lvlJc w:val="left"/>
+      <w:pPr>
+        <w:ind w:left="2160" w:hanging="360"/>
+      </w:pPr>
+      <w:rPr>
+        <w:rFonts w:ascii="Wingdings" w:hAnsi="Wingdings" w:hint="default"/>
+      </w:rPr>
+    </w:lvl>
+    <w:lvl w:ilvl="3" w:tplc="04090001">
+      <w:start w:val="1"/>
+      <w:numFmt w:val="bullet"/>
+      <w:lvlText w:val=""/>
+      <w:lvlJc w:val="left"/>
+      <w:pPr>
+        <w:ind w:left="2880" w:hanging="360"/>
+      </w:pPr>
+      <w:rPr>
+        <w:rFonts w:ascii="Symbol" w:hAnsi="Symbol" w:hint="default"/>
+      </w:rPr>
+    </w:lvl>
+    <w:lvl w:ilvl="4" w:tplc="04090003">
+      <w:start w:val="1"/>
+      <w:numFmt w:val="bullet"/>
+      <w:lvlText w:val="o"/>
+      <w:lvlJc w:val="left"/>
+      <w:pPr>
+        <w:ind w:left="3600" w:hanging="360"/>
+      </w:pPr>
+      <w:rPr>
+        <w:rFonts w:ascii="Courier New" w:hAnsi="Courier New" w:cs="Courier New" w:hint="default"/>
+      </w:rPr>
+    </w:lvl>
+    <w:lvl w:ilvl="5" w:tplc="04090005">
+      <w:start w:val="1"/>
+      <w:numFmt w:val="bullet"/>
+      <w:lvlText w:val=""/>
+      <w:lvlJc w:val="left"/>
+      <w:pPr>
+        <w:ind w:left="4320" w:hanging="360"/>
+      </w:pPr>
+      <w:rPr>
+        <w:rFonts w:ascii="Wingdings" w:hAnsi="Wingdings" w:hint="default"/>
+      </w:rPr>
+    </w:lvl>
+    <w:lvl w:ilvl="6" w:tplc="04090001">
+      <w:start w:val="1"/>
+      <w:numFmt w:val="bullet"/>
+      <w:lvlText w:val=""/>
+      <w:lvlJc w:val="left"/>
+      <w:pPr>
+        <w:ind w:left="5040" w:hanging="360"/>
+      </w:pPr>
+      <w:rPr>
+        <w:rFonts w:ascii="Symbol" w:hAnsi="Symbol" w:hint="default"/>
+      </w:rPr>
+    </w:lvl>
+    <w:lvl w:ilvl="7" w:tplc="04090003">
+      <w:start w:val="1"/>
+      <w:numFmt w:val="bullet"/>
+      <w:lvlText w:val="o"/>
+      <w:lvlJc w:val="left"/>
+      <w:pPr>
+        <w:ind w:left="5760" w:hanging="360"/>
+      </w:pPr>
+      <w:rPr>
+        <w:rFonts w:ascii="Courier New" w:hAnsi="Courier New" w:cs="Courier New" w:hint="default"/>
+      </w:rPr>
+    </w:lvl>
+    <w:lvl w:ilvl="8" w:tplc="04090005">
+      <w:start w:val="1"/>
+      <w:numFmt w:val="bullet"/>
+      <w:lvlText w:val=""/>
+      <w:lvlJc w:val="left"/>
+      <w:pPr>
+        <w:ind w:left="6480" w:hanging="360"/>
+      </w:pPr>
+      <w:rPr>
+        <w:rFonts w:ascii="Wingdings" w:hAnsi="Wingdings" w:hint="default"/>
+      </w:rPr>
+    </w:lvl>
+  </w:abstractNum>
+  <w:abstractNum w:abstractNumId="3" w15:restartNumberingAfterBreak="0">
     <w:nsid w:val="12864083"/>
     <w:multiLevelType w:val="hybridMultilevel"/>
     <w:tmpl w:val="90BA9ABC"/>
@@ -1187,7 +1324,7 @@
       </w:rPr>
     </w:lvl>
   </w:abstractNum>
-  <w:abstractNum w:abstractNumId="3" w15:restartNumberingAfterBreak="0">
+  <w:abstractNum w:abstractNumId="4" w15:restartNumberingAfterBreak="0">
     <w:nsid w:val="5FAD3D4D"/>
     <w:multiLevelType w:val="hybridMultilevel"/>
     <w:tmpl w:val="1A5A6D92"/>
@@ -1300,7 +1437,7 @@
       </w:rPr>
     </w:lvl>
   </w:abstractNum>
-  <w:abstractNum w:abstractNumId="4" w15:restartNumberingAfterBreak="0">
+  <w:abstractNum w:abstractNumId="5" w15:restartNumberingAfterBreak="0">
     <w:nsid w:val="6489166A"/>
     <w:multiLevelType w:val="hybridMultilevel"/>
     <w:tmpl w:val="1B12C748"/>
@@ -1413,7 +1550,7 @@
       </w:rPr>
     </w:lvl>
   </w:abstractNum>
-  <w:abstractNum w:abstractNumId="5" w15:restartNumberingAfterBreak="0">
+  <w:abstractNum w:abstractNumId="6" w15:restartNumberingAfterBreak="0">
     <w:nsid w:val="69A113FF"/>
     <w:multiLevelType w:val="hybridMultilevel"/>
     <w:tmpl w:val="C4B02646"/>
@@ -1526,7 +1663,7 @@
       </w:rPr>
     </w:lvl>
   </w:abstractNum>
-  <w:abstractNum w:abstractNumId="6" w15:restartNumberingAfterBreak="0">
+  <w:abstractNum w:abstractNumId="7" w15:restartNumberingAfterBreak="0">
     <w:nsid w:val="7CA225EA"/>
     <w:multiLevelType w:val="hybridMultilevel"/>
     <w:tmpl w:val="2C788242"/>
@@ -1642,28 +1779,31 @@
     <w:abstractNumId w:val="1"/>
   </w:num>
   <w:num w:numId="2" w16cid:durableId="301623472">
-    <w:abstractNumId w:val="4"/>
+    <w:abstractNumId w:val="5"/>
   </w:num>
   <w:num w:numId="3" w16cid:durableId="462307367">
-    <w:abstractNumId w:val="3"/>
+    <w:abstractNumId w:val="4"/>
   </w:num>
   <w:num w:numId="4" w16cid:durableId="97021255">
     <w:abstractNumId w:val="0"/>
   </w:num>
   <w:num w:numId="5" w16cid:durableId="472677290">
-    <w:abstractNumId w:val="5"/>
+    <w:abstractNumId w:val="6"/>
   </w:num>
   <w:num w:numId="6" w16cid:durableId="465201612">
-    <w:abstractNumId w:val="6"/>
+    <w:abstractNumId w:val="7"/>
   </w:num>
   <w:num w:numId="7" w16cid:durableId="858853408">
+    <w:abstractNumId w:val="3"/>
+  </w:num>
+  <w:num w:numId="8" w16cid:durableId="1584337434">
     <w:abstractNumId w:val="2"/>
   </w:num>
 </w:numbering>
 </file>
 
 <file path=word/styles.xml><?xml version="1.0" encoding="utf-8"?>
-<w:styles xmlns:mc="http://schemas.openxmlformats.org/markup-compatibility/2006" xmlns:r="http://schemas.openxmlformats.org/officeDocument/2006/relationships" xmlns:w="http://schemas.openxmlformats.org/wordprocessingml/2006/main" xmlns:w14="http://schemas.microsoft.com/office/word/2010/wordml" xmlns:w15="http://schemas.microsoft.com/office/word/2012/wordml" xmlns:w16cex="http://schemas.microsoft.com/office/word/2018/wordml/cex" xmlns:w16cid="http://schemas.microsoft.com/office/word/2016/wordml/cid" xmlns:w16="http://schemas.microsoft.com/office/word/2018/wordml" xmlns:w16sdtdh="http://schemas.microsoft.com/office/word/2020/wordml/sdtdatahash" xmlns:w16se="http://schemas.microsoft.com/office/word/2015/wordml/symex" mc:Ignorable="w14 w15 w16se w16cid w16 w16cex w16sdtdh">
+<w:styles xmlns:mc="http://schemas.openxmlformats.org/markup-compatibility/2006" xmlns:r="http://schemas.openxmlformats.org/officeDocument/2006/relationships" xmlns:w="http://schemas.openxmlformats.org/wordprocessingml/2006/main" xmlns:w14="http://schemas.microsoft.com/office/word/2010/wordml" xmlns:w15="http://schemas.microsoft.com/office/word/2012/wordml" xmlns:w16cex="http://schemas.microsoft.com/office/word/2018/wordml/cex" xmlns:w16cid="http://schemas.microsoft.com/office/word/2016/wordml/cid" xmlns:w16="http://schemas.microsoft.com/office/word/2018/wordml" xmlns:w16du="http://schemas.microsoft.com/office/word/2023/wordml/word16du" xmlns:w16sdtdh="http://schemas.microsoft.com/office/word/2020/wordml/sdtdatahash" xmlns:w16sdtfl="http://schemas.microsoft.com/office/word/2024/wordml/sdtformatlock" xmlns:w16se="http://schemas.microsoft.com/office/word/2015/wordml/symex" mc:Ignorable="w14 w15 w16se w16cid w16 w16cex w16sdtdh w16sdtfl w16du">
   <w:docDefaults>
     <w:rPrDefault>
       <w:rPr>

</xml_diff>